<commit_message>
add 2.1inch ESL document
</commit_message>
<xml_diff>
--- a/EnglishVersion/HowToGenerateEslPicture/ESL Picture production.docx
+++ b/EnglishVersion/HowToGenerateEslPicture/ESL Picture production.docx
@@ -48,11 +48,6 @@
       </w:r>
     </w:p>
     <w:p>
-      <w:pPr>
-        <w:rPr>
-          <w:rFonts w:hint="eastAsia"/>
-        </w:rPr>
-      </w:pPr>
       <w:r>
         <w:rPr>
           <w:rFonts w:hint="eastAsia"/>
@@ -109,19 +104,12 @@
           <w:rFonts w:hint="eastAsia"/>
           <w:sz w:val="36"/>
         </w:rPr>
-        <w:t xml:space="preserve">Black/white </w:t>
-      </w:r>
-      <w:r>
-        <w:rPr>
-          <w:rFonts w:hint="eastAsia"/>
+        <w:t xml:space="preserve">Black/white Color </w:t>
+      </w:r>
+      <w:r>
+        <w:rPr>
           <w:sz w:val="36"/>
         </w:rPr>
-        <w:t xml:space="preserve">Color </w:t>
-      </w:r>
-      <w:r>
-        <w:rPr>
-          <w:sz w:val="36"/>
-        </w:rPr>
         <w:t>BMP format pictures</w:t>
       </w:r>
       <w:r>
@@ -133,11 +121,6 @@
       </w:r>
     </w:p>
     <w:p>
-      <w:pPr>
-        <w:rPr>
-          <w:rFonts w:hint="eastAsia"/>
-        </w:rPr>
-      </w:pPr>
       <w:r>
         <w:rPr>
           <w:rFonts w:hint="eastAsia"/>
@@ -261,11 +244,6 @@
             <w:tcW w:w="2235" w:type="dxa"/>
           </w:tcPr>
           <w:p>
-            <w:pPr>
-              <w:rPr>
-                <w:rFonts w:hint="eastAsia"/>
-              </w:rPr>
-            </w:pPr>
             <w:r>
               <w:rPr>
                 <w:rFonts w:hint="eastAsia"/>
@@ -279,11 +257,6 @@
             <w:tcW w:w="1984" w:type="dxa"/>
           </w:tcPr>
           <w:p>
-            <w:pPr>
-              <w:rPr>
-                <w:rFonts w:hint="eastAsia"/>
-              </w:rPr>
-            </w:pPr>
             <w:r>
               <w:rPr>
                 <w:rFonts w:hint="eastAsia"/>
@@ -294,13 +267,7 @@
         </w:tc>
       </w:tr>
     </w:tbl>
-    <w:p>
-      <w:pPr>
-        <w:rPr>
-          <w:rFonts w:hint="eastAsia"/>
-        </w:rPr>
-      </w:pPr>
-    </w:p>
+    <w:p/>
     <w:p>
       <w:r>
         <w:t xml:space="preserve">The following </w:t>
@@ -455,11 +422,6 @@
     </w:p>
     <w:p/>
     <w:p>
-      <w:pPr>
-        <w:rPr>
-          <w:rFonts w:hint="eastAsia"/>
-        </w:rPr>
-      </w:pPr>
       <w:r>
         <w:t>3</w:t>
       </w:r>
@@ -605,25 +567,18 @@
           <w:rFonts w:hint="eastAsia"/>
           <w:sz w:val="36"/>
         </w:rPr>
-        <w:t>Black/white</w:t>
-      </w:r>
-      <w:r>
-        <w:rPr>
-          <w:rFonts w:hint="eastAsia"/>
+        <w:t>Black/white/red</w:t>
+      </w:r>
+      <w:r>
+        <w:rPr>
           <w:sz w:val="36"/>
         </w:rPr>
-        <w:t>/red</w:t>
+        <w:t xml:space="preserve"> </w:t>
       </w:r>
       <w:r>
         <w:rPr>
           <w:sz w:val="36"/>
         </w:rPr>
-        <w:t xml:space="preserve"> </w:t>
-      </w:r>
-      <w:r>
-        <w:rPr>
-          <w:sz w:val="36"/>
-        </w:rPr>
         <w:t>BMP format pictures</w:t>
       </w:r>
       <w:r>
@@ -636,16 +591,10 @@
     </w:p>
     <w:p>
       <w:r>
-        <w:t>This screen does not support gray scale. When making pictures, you need to make a pure black and white picture with 296*128 resolutions.</w:t>
-      </w:r>
-    </w:p>
-    <w:p/>
-    <w:p>
-      <w:pPr>
-        <w:rPr>
-          <w:rFonts w:hint="eastAsia"/>
-        </w:rPr>
-      </w:pPr>
+        <w:t xml:space="preserve">This screen does not support gray scale. </w:t>
+      </w:r>
+    </w:p>
+    <w:p>
       <w:r>
         <w:rPr>
           <w:rFonts w:hint="eastAsia"/>
@@ -666,43 +615,7 @@
         <w:rPr>
           <w:rFonts w:hint="eastAsia"/>
         </w:rPr>
-        <w:t xml:space="preserve"> only support black/white</w:t>
-      </w:r>
-      <w:r>
-        <w:rPr>
-          <w:rFonts w:hint="eastAsia"/>
-        </w:rPr>
-        <w:t>/red</w:t>
-      </w:r>
-      <w:r>
-        <w:rPr>
-          <w:rFonts w:hint="eastAsia"/>
-        </w:rPr>
-        <w:t xml:space="preserve"> color, you </w:t>
-      </w:r>
-      <w:r>
-        <w:rPr>
-          <w:rFonts w:hint="eastAsia"/>
-        </w:rPr>
-        <w:t>can</w:t>
-      </w:r>
-      <w:r>
-        <w:rPr>
-          <w:rFonts w:hint="eastAsia"/>
-        </w:rPr>
-        <w:t xml:space="preserve"> make a </w:t>
-      </w:r>
-      <w:r>
-        <w:rPr>
-          <w:rFonts w:hint="eastAsia"/>
-        </w:rPr>
-        <w:t>three color</w:t>
-      </w:r>
-      <w:r>
-        <w:rPr>
-          <w:rFonts w:hint="eastAsia"/>
-        </w:rPr>
-        <w:t xml:space="preserve"> picture with the right resolutions.</w:t>
+        <w:t xml:space="preserve"> only support black/white/red color, you can make a three color picture with the right resolutions.</w:t>
       </w:r>
       <w:r>
         <w:rPr>
@@ -712,11 +625,6 @@
       </w:r>
     </w:p>
     <w:p>
-      <w:pPr>
-        <w:rPr>
-          <w:rFonts w:hint="eastAsia"/>
-        </w:rPr>
-      </w:pPr>
       <w:r>
         <w:t xml:space="preserve">Note: The picture must </w:t>
       </w:r>
@@ -749,13 +657,12 @@
           <w:numId w:val="6"/>
         </w:numPr>
         <w:ind w:firstLineChars="0"/>
-        <w:rPr>
-          <w:rFonts w:hint="eastAsia"/>
-        </w:rPr>
       </w:pPr>
       <w:r>
         <w:t xml:space="preserve">pure red (RGB: 255,0,0); </w:t>
       </w:r>
+      <w:bookmarkStart w:id="0" w:name="_GoBack"/>
+      <w:bookmarkEnd w:id="0"/>
     </w:p>
     <w:p>
       <w:pPr>
@@ -765,9 +672,6 @@
           <w:numId w:val="6"/>
         </w:numPr>
         <w:ind w:firstLineChars="0"/>
-        <w:rPr>
-          <w:rFonts w:hint="eastAsia"/>
-        </w:rPr>
       </w:pPr>
       <w:r>
         <w:t xml:space="preserve">pure black (RGB: 0,0,0); </w:t>
@@ -781,9 +685,6 @@
           <w:numId w:val="6"/>
         </w:numPr>
         <w:ind w:firstLineChars="0"/>
-        <w:rPr>
-          <w:rFonts w:hint="eastAsia"/>
-        </w:rPr>
       </w:pPr>
       <w:r>
         <w:t xml:space="preserve">pure white (255,255,255) </w:t>
@@ -795,13 +696,7 @@
         <w:t>;</w:t>
       </w:r>
     </w:p>
-    <w:p>
-      <w:pPr>
-        <w:rPr>
-          <w:rFonts w:hint="eastAsia"/>
-        </w:rPr>
-      </w:pPr>
-    </w:p>
+    <w:p/>
     <w:tbl>
       <w:tblPr>
         <w:tblStyle w:val="a9"/>
@@ -902,11 +797,6 @@
             <w:tcW w:w="2235" w:type="dxa"/>
           </w:tcPr>
           <w:p>
-            <w:pPr>
-              <w:rPr>
-                <w:rFonts w:hint="eastAsia"/>
-              </w:rPr>
-            </w:pPr>
             <w:r>
               <w:rPr>
                 <w:rFonts w:hint="eastAsia"/>
@@ -920,11 +810,6 @@
             <w:tcW w:w="1984" w:type="dxa"/>
           </w:tcPr>
           <w:p>
-            <w:pPr>
-              <w:rPr>
-                <w:rFonts w:hint="eastAsia"/>
-              </w:rPr>
-            </w:pPr>
             <w:r>
               <w:rPr>
                 <w:rFonts w:hint="eastAsia"/>
@@ -935,14 +820,8 @@
         </w:tc>
       </w:tr>
     </w:tbl>
-    <w:p>
-      <w:pPr>
-        <w:rPr>
-          <w:rFonts w:hint="eastAsia"/>
-        </w:rPr>
-      </w:pPr>
-    </w:p>
     <w:p/>
+    <w:p/>
     <w:p>
       <w:r>
         <w:t xml:space="preserve">The following </w:t>
@@ -960,19 +839,7 @@
         <w:rPr>
           <w:rFonts w:hint="eastAsia"/>
         </w:rPr>
-        <w:t xml:space="preserve">to generate 2.9inch </w:t>
-      </w:r>
-      <w:r>
-        <w:rPr>
-          <w:rFonts w:hint="eastAsia"/>
-        </w:rPr>
-        <w:t xml:space="preserve">three color </w:t>
-      </w:r>
-      <w:r>
-        <w:rPr>
-          <w:rFonts w:hint="eastAsia"/>
-        </w:rPr>
-        <w:t>ESL picture:</w:t>
+        <w:t>to generate 2.9inch three color ESL picture:</w:t>
       </w:r>
     </w:p>
     <w:p>
@@ -1376,9 +1243,6 @@
           <w:numId w:val="5"/>
         </w:numPr>
         <w:ind w:firstLineChars="0"/>
-        <w:rPr>
-          <w:rFonts w:hint="eastAsia"/>
-        </w:rPr>
       </w:pPr>
       <w:r>
         <w:rPr>
@@ -1395,9 +1259,6 @@
           <w:numId w:val="7"/>
         </w:numPr>
         <w:ind w:firstLineChars="0"/>
-        <w:rPr>
-          <w:rFonts w:hint="eastAsia"/>
-        </w:rPr>
       </w:pPr>
       <w:r>
         <w:rPr>
@@ -1426,33 +1287,12 @@
           <w:numId w:val="7"/>
         </w:numPr>
         <w:ind w:firstLineChars="0"/>
-        <w:rPr>
-          <w:rFonts w:hint="eastAsia"/>
-        </w:rPr>
-      </w:pPr>
-      <w:r>
-        <w:rPr>
-          <w:rFonts w:hint="eastAsia"/>
-        </w:rPr>
-        <w:t xml:space="preserve">esl211: </w:t>
-      </w:r>
-      <w:r>
-        <w:rPr>
-          <w:rFonts w:hint="eastAsia"/>
-        </w:rPr>
-        <w:t>white/black</w:t>
-      </w:r>
-      <w:r>
-        <w:rPr>
-          <w:rFonts w:hint="eastAsia"/>
-        </w:rPr>
-        <w:t>/red</w:t>
-      </w:r>
-      <w:r>
-        <w:rPr>
-          <w:rFonts w:hint="eastAsia"/>
-        </w:rPr>
-        <w:t xml:space="preserve"> color </w:t>
+      </w:pPr>
+      <w:r>
+        <w:rPr>
+          <w:rFonts w:hint="eastAsia"/>
+        </w:rPr>
+        <w:t xml:space="preserve">esl211: white/black/red color </w:t>
       </w:r>
       <w:r>
         <w:rPr>
@@ -1475,39 +1315,12 @@
           <w:numId w:val="7"/>
         </w:numPr>
         <w:ind w:firstLineChars="0"/>
-        <w:rPr>
-          <w:rFonts w:hint="eastAsia"/>
-        </w:rPr>
-      </w:pPr>
-      <w:r>
-        <w:rPr>
-          <w:rFonts w:hint="eastAsia"/>
-        </w:rPr>
-        <w:t>esl2</w:t>
-      </w:r>
-      <w:r>
-        <w:rPr>
-          <w:rFonts w:hint="eastAsia"/>
-        </w:rPr>
-        <w:t>9</w:t>
-      </w:r>
-      <w:r>
-        <w:rPr>
-          <w:rFonts w:hint="eastAsia"/>
-        </w:rPr>
-        <w:t>: white/black color 2.</w:t>
-      </w:r>
-      <w:r>
-        <w:rPr>
-          <w:rFonts w:hint="eastAsia"/>
-        </w:rPr>
-        <w:t>9</w:t>
-      </w:r>
-      <w:r>
-        <w:rPr>
-          <w:rFonts w:hint="eastAsia"/>
-        </w:rPr>
-        <w:t>inch ESL</w:t>
+      </w:pPr>
+      <w:r>
+        <w:rPr>
+          <w:rFonts w:hint="eastAsia"/>
+        </w:rPr>
+        <w:t>esl29: white/black color 2.9inch ESL</w:t>
       </w:r>
     </w:p>
     <w:p>
@@ -1518,39 +1331,12 @@
           <w:numId w:val="7"/>
         </w:numPr>
         <w:ind w:firstLineChars="0"/>
-        <w:rPr>
-          <w:rFonts w:hint="eastAsia"/>
-        </w:rPr>
-      </w:pPr>
-      <w:r>
-        <w:rPr>
-          <w:rFonts w:hint="eastAsia"/>
-        </w:rPr>
-        <w:t>esl2</w:t>
-      </w:r>
-      <w:r>
-        <w:rPr>
-          <w:rFonts w:hint="eastAsia"/>
-        </w:rPr>
-        <w:t>91</w:t>
-      </w:r>
-      <w:r>
-        <w:rPr>
-          <w:rFonts w:hint="eastAsia"/>
-        </w:rPr>
-        <w:t>: white/black/red color 2.</w:t>
-      </w:r>
-      <w:r>
-        <w:rPr>
-          <w:rFonts w:hint="eastAsia"/>
-        </w:rPr>
-        <w:t>9</w:t>
-      </w:r>
-      <w:r>
-        <w:rPr>
-          <w:rFonts w:hint="eastAsia"/>
-        </w:rPr>
-        <w:t>inch ESL</w:t>
+      </w:pPr>
+      <w:r>
+        <w:rPr>
+          <w:rFonts w:hint="eastAsia"/>
+        </w:rPr>
+        <w:t>esl291: white/black/red color 2.9inch ESL</w:t>
       </w:r>
     </w:p>
     <w:p>
@@ -1561,39 +1347,12 @@
           <w:numId w:val="7"/>
         </w:numPr>
         <w:ind w:firstLineChars="0"/>
-        <w:rPr>
-          <w:rFonts w:hint="eastAsia"/>
-        </w:rPr>
-      </w:pPr>
-      <w:r>
-        <w:rPr>
-          <w:rFonts w:hint="eastAsia"/>
-        </w:rPr>
-        <w:t>esl</w:t>
-      </w:r>
-      <w:r>
-        <w:rPr>
-          <w:rFonts w:hint="eastAsia"/>
-        </w:rPr>
-        <w:t>42</w:t>
-      </w:r>
-      <w:r>
-        <w:rPr>
-          <w:rFonts w:hint="eastAsia"/>
-        </w:rPr>
-        <w:t xml:space="preserve">: white/black color </w:t>
-      </w:r>
-      <w:r>
-        <w:rPr>
-          <w:rFonts w:hint="eastAsia"/>
-        </w:rPr>
-        <w:t>4.2</w:t>
-      </w:r>
-      <w:r>
-        <w:rPr>
-          <w:rFonts w:hint="eastAsia"/>
-        </w:rPr>
-        <w:t>inch ESL</w:t>
+      </w:pPr>
+      <w:r>
+        <w:rPr>
+          <w:rFonts w:hint="eastAsia"/>
+        </w:rPr>
+        <w:t>esl42: white/black color 4.2inch ESL</w:t>
       </w:r>
     </w:p>
     <w:p>
@@ -1952,8 +1711,6 @@
         </w:rPr>
         <w:t xml:space="preserve"> type: e21, e211, e29, e291, e42</w:t>
       </w:r>
-      <w:bookmarkStart w:id="0" w:name="_GoBack"/>
-      <w:bookmarkEnd w:id="0"/>
     </w:p>
     <w:p>
       <w:r>
@@ -4038,7 +3795,7 @@
 </file>
 
 <file path=customXml/itemProps1.xml><?xml version="1.0" encoding="utf-8"?>
-<ds:datastoreItem xmlns:ds="http://schemas.openxmlformats.org/officeDocument/2006/customXml" ds:itemID="{10AFAFC3-79EF-4BE8-867D-6C757BAD929E}">
+<ds:datastoreItem xmlns:ds="http://schemas.openxmlformats.org/officeDocument/2006/customXml" ds:itemID="{51FC84A0-86C0-4ACB-ACB2-0D0BEAF3C81B}">
   <ds:schemaRefs>
     <ds:schemaRef ds:uri="http://schemas.openxmlformats.org/officeDocument/2006/bibliography"/>
   </ds:schemaRefs>

</xml_diff>